<commit_message>
Tiny update to boss specifications
</commit_message>
<xml_diff>
--- a/_OTHER FILES/Design/Boss Fight/Last Room Stage 3 Specifications.docx
+++ b/_OTHER FILES/Design/Boss Fight/Last Room Stage 3 Specifications.docx
@@ -20,12 +20,28 @@
     <w:p/>
     <w:p>
       <w:r>
-        <w:t>The entrance and exit door will shut and to the UI a “Survive for *CountdownTime*” will be added.</w:t>
-      </w:r>
-    </w:p>
-    <w:p>
-      <w:r>
-        <w:t>Once the CountdownTime reaches 0 the doors open again</w:t>
+        <w:t>The entrance and exit door will shut and to the UI a “Survive for *</w:t>
+      </w:r>
+      <w:proofErr w:type="spellStart"/>
+      <w:r>
+        <w:t>CountdownTime</w:t>
+      </w:r>
+      <w:proofErr w:type="spellEnd"/>
+      <w:r>
+        <w:t>*” will be added.</w:t>
+      </w:r>
+    </w:p>
+    <w:p>
+      <w:r>
+        <w:t xml:space="preserve">Once the </w:t>
+      </w:r>
+      <w:proofErr w:type="spellStart"/>
+      <w:r>
+        <w:t>CountdownTime</w:t>
+      </w:r>
+      <w:proofErr w:type="spellEnd"/>
+      <w:r>
+        <w:t xml:space="preserve"> reaches 0 the doors open again</w:t>
       </w:r>
       <w:r>
         <w:t>.</w:t>
@@ -53,7 +69,23 @@
     </w:p>
     <w:p>
       <w:r>
-        <w:t>When an enemy is spawned (via this room only!) they will send a ++ message to a ManagerScript with the int EnemiesInBossRoom. Upon Destroy of the enemy, they will reduce this int by one.</w:t>
+        <w:t xml:space="preserve">When an enemy is spawned (via this room only!) they will send a ++ message to a </w:t>
+      </w:r>
+      <w:proofErr w:type="spellStart"/>
+      <w:r>
+        <w:t>ManagerScript</w:t>
+      </w:r>
+      <w:proofErr w:type="spellEnd"/>
+      <w:r>
+        <w:t xml:space="preserve"> with the int </w:t>
+      </w:r>
+      <w:proofErr w:type="spellStart"/>
+      <w:r>
+        <w:t>EnemiesInBossRoom</w:t>
+      </w:r>
+      <w:proofErr w:type="spellEnd"/>
+      <w:r>
+        <w:t>. Upon Destroy of the enemy, they will reduce this int by one.</w:t>
       </w:r>
     </w:p>
     <w:p>
@@ -81,12 +113,78 @@
         <w:t>.</w:t>
       </w:r>
       <w:r>
-        <w:t xml:space="preserve"> So we might have to predetermine a couple of safe flying area, up to you tho.</w:t>
-      </w:r>
-    </w:p>
-    <w:p>
-      <w:r>
-        <w:t>If at any moment EnemiesInBossRoom &lt;= (int) MinimumNrEnemies , then a random enemy will be spawed.</w:t>
+        <w:t xml:space="preserve"> </w:t>
+      </w:r>
+      <w:proofErr w:type="gramStart"/>
+      <w:r>
+        <w:t>So</w:t>
+      </w:r>
+      <w:proofErr w:type="gramEnd"/>
+      <w:r>
+        <w:rPr>
+          <w:strike/>
+        </w:rPr>
+        <w:t xml:space="preserve"> we might have to predetermine a couple of safe flying area, up to you </w:t>
+      </w:r>
+      <w:proofErr w:type="spellStart"/>
+      <w:r>
+        <w:rPr>
+          <w:strike/>
+        </w:rPr>
+        <w:t>tho</w:t>
+      </w:r>
+      <w:proofErr w:type="spellEnd"/>
+      <w:r>
+        <w:rPr>
+          <w:strike/>
+        </w:rPr>
+        <w:t>.</w:t>
+      </w:r>
+      <w:r>
+        <w:rPr>
+          <w:strike/>
+        </w:rPr>
+        <w:t xml:space="preserve"> </w:t>
+      </w:r>
+      <w:r>
+        <w:t>We will instead have it use the same AI as the shotgun enemy.</w:t>
+      </w:r>
+    </w:p>
+    <w:p>
+      <w:r>
+        <w:t>To prevent enemies from leaving the room through</w:t>
+      </w:r>
+    </w:p>
+    <w:p>
+      <w:r>
+        <w:t xml:space="preserve">If at any moment </w:t>
+      </w:r>
+      <w:proofErr w:type="spellStart"/>
+      <w:r>
+        <w:t>EnemiesInBossRoom</w:t>
+      </w:r>
+      <w:proofErr w:type="spellEnd"/>
+      <w:r>
+        <w:t xml:space="preserve"> &lt;= (int) </w:t>
+      </w:r>
+      <w:proofErr w:type="spellStart"/>
+      <w:proofErr w:type="gramStart"/>
+      <w:r>
+        <w:t>MinimumNrEnemies</w:t>
+      </w:r>
+      <w:proofErr w:type="spellEnd"/>
+      <w:r>
+        <w:t xml:space="preserve"> ,</w:t>
+      </w:r>
+      <w:proofErr w:type="gramEnd"/>
+      <w:r>
+        <w:t xml:space="preserve"> then a random enemy will be spaw</w:t>
+      </w:r>
+      <w:r>
+        <w:t>n</w:t>
+      </w:r>
+      <w:r>
+        <w:t>ed.</w:t>
       </w:r>
     </w:p>
     <w:p/>
@@ -139,7 +237,19 @@
     </w:p>
     <w:p>
       <w:r>
-        <w:t>Once the time of movement is reached, the tile will change color and move rapidly up an down a small amount (during this vibration the collider stays in the same position) and after a couple of seconds moves to its new location</w:t>
+        <w:t>Once the time of movement is reached, the tile will change color and move rapidly up an</w:t>
+      </w:r>
+      <w:r>
+        <w:t>d</w:t>
+      </w:r>
+      <w:r>
+        <w:t xml:space="preserve"> down a small amount </w:t>
+      </w:r>
+      <w:r>
+        <w:t>(just before and during this vibration, the collider of the tile will be deactivated and in its position an empty game object with a collider will be spawned</w:t>
+      </w:r>
+      <w:r>
+        <w:t>) and after a couple of seconds moves to its new location</w:t>
       </w:r>
       <w:r>
         <w:t xml:space="preserve"> at a moderately slow speed</w:t>
@@ -148,12 +258,28 @@
         <w:t>.</w:t>
       </w:r>
       <w:r>
-        <w:t xml:space="preserve"> (You might want to put this movement in a FixedUpdate to prevent clipping in case the player is standing on said tile). </w:t>
-      </w:r>
-    </w:p>
-    <w:p>
-      <w:r>
-        <w:t>Once the tile has reached its new destination it returns back to its original color.</w:t>
+        <w:t xml:space="preserve"> (You might want to put this movement in a </w:t>
+      </w:r>
+      <w:proofErr w:type="spellStart"/>
+      <w:r>
+        <w:t>FixedUpdate</w:t>
+      </w:r>
+      <w:proofErr w:type="spellEnd"/>
+      <w:r>
+        <w:t xml:space="preserve"> to prevent clipping in case the player is standing on said tile). </w:t>
+      </w:r>
+    </w:p>
+    <w:p>
+      <w:r>
+        <w:t xml:space="preserve">Once the tile has reached its new destination it </w:t>
+      </w:r>
+      <w:proofErr w:type="gramStart"/>
+      <w:r>
+        <w:t>returns back</w:t>
+      </w:r>
+      <w:proofErr w:type="gramEnd"/>
+      <w:r>
+        <w:t xml:space="preserve"> to its original color.</w:t>
       </w:r>
     </w:p>
     <w:p>
@@ -165,10 +291,31 @@
       </w:r>
     </w:p>
     <w:p>
-      <w:r>
-        <w:t>It’d be also cool if you could move them more than once, but it’s not vital.</w:t>
-      </w:r>
-    </w:p>
+      <w:proofErr w:type="gramStart"/>
+      <w:r>
+        <w:t>It’d</w:t>
+      </w:r>
+      <w:proofErr w:type="gramEnd"/>
+      <w:r>
+        <w:t xml:space="preserve"> be also cool if you could move them more than once, but it’s not vital.</w:t>
+      </w:r>
+    </w:p>
+    <w:p/>
+    <w:p>
+      <w:pPr>
+        <w:rPr>
+          <w:strike/>
+        </w:rPr>
+      </w:pPr>
+      <w:r>
+        <w:rPr>
+          <w:strike/>
+        </w:rPr>
+        <w:lastRenderedPageBreak/>
+        <w:t xml:space="preserve">Enemies have collider on floor for them. </w:t>
+      </w:r>
+    </w:p>
+    <w:p/>
     <w:p>
       <w:pPr>
         <w:rPr>

</xml_diff>